<commit_message>
Bitacora y write up
</commit_message>
<xml_diff>
--- a/Bitacora.docx
+++ b/Bitacora.docx
@@ -113,6 +113,13 @@
           <w:bCs/>
         </w:rPr>
       </w:pPr>
+      <w:r>
+        <w:rPr>
+          <w:b/>
+          <w:bCs/>
+        </w:rPr>
+        <w:t>Lunes 8 de Agosto</w:t>
+      </w:r>
     </w:p>
     <w:p>
       <w:pPr>
@@ -120,25 +127,28 @@
         <w:spacing w:beforeAutospacing="1" w:afterAutospacing="1" w:line="293" w:lineRule="atLeast"/>
         <w:jc w:val="both"/>
         <w:rPr>
-          <w:b/>
-          <w:bCs/>
-        </w:rPr>
-      </w:pPr>
-      <w:proofErr w:type="gramStart"/>
-      <w:r>
-        <w:rPr>
-          <w:b/>
-          <w:bCs/>
-        </w:rPr>
-        <w:t>Día Miércoles 17 de Agosto</w:t>
-      </w:r>
-      <w:proofErr w:type="gramEnd"/>
-      <w:r>
-        <w:rPr>
-          <w:b/>
-          <w:bCs/>
-        </w:rPr>
-        <w:t xml:space="preserve"> del 2016</w:t>
+          <w:bCs/>
+        </w:rPr>
+      </w:pPr>
+      <w:r>
+        <w:rPr>
+          <w:b/>
+          <w:bCs/>
+        </w:rPr>
+        <w:t>Cristian Pisco:</w:t>
+      </w:r>
+      <w:r>
+        <w:rPr>
+          <w:b/>
+          <w:bCs/>
+        </w:rPr>
+        <w:t xml:space="preserve"> </w:t>
+      </w:r>
+      <w:r>
+        <w:rPr>
+          <w:bCs/>
+        </w:rPr>
+        <w:t>Creación de los objetos básicos del proyecto.</w:t>
       </w:r>
     </w:p>
     <w:p>
@@ -146,24 +156,176 @@
         <w:shd w:val="clear" w:color="auto" w:fill="FFFFFF"/>
         <w:spacing w:beforeAutospacing="1" w:afterAutospacing="1" w:line="293" w:lineRule="atLeast"/>
         <w:jc w:val="both"/>
-      </w:pPr>
-      <w:r>
-        <w:rPr>
-          <w:b/>
-          <w:bCs/>
-        </w:rPr>
-        <w:t xml:space="preserve">Cristian Pisco: </w:t>
-      </w:r>
-      <w:r>
-        <w:rPr>
-          <w:bCs/>
-        </w:rPr>
-        <w:t>Añadí el piso con baldosas cuadradas, y le agregué textura.</w:t>
-      </w:r>
+        <w:rPr>
+          <w:b/>
+          <w:bCs/>
+        </w:rPr>
+      </w:pPr>
+    </w:p>
+    <w:p>
+      <w:pPr>
+        <w:shd w:val="clear" w:color="auto" w:fill="FFFFFF"/>
+        <w:spacing w:beforeAutospacing="1" w:afterAutospacing="1" w:line="293" w:lineRule="atLeast"/>
+        <w:jc w:val="both"/>
+        <w:rPr>
+          <w:b/>
+          <w:bCs/>
+        </w:rPr>
+      </w:pPr>
+      <w:r>
+        <w:rPr>
+          <w:b/>
+          <w:bCs/>
+        </w:rPr>
+        <w:t>Miércoles 10 de Agosto</w:t>
+      </w:r>
+    </w:p>
+    <w:p>
+      <w:pPr>
+        <w:shd w:val="clear" w:color="auto" w:fill="FFFFFF"/>
+        <w:spacing w:beforeAutospacing="1" w:afterAutospacing="1" w:line="293" w:lineRule="atLeast"/>
+        <w:jc w:val="both"/>
+        <w:rPr>
+          <w:bCs/>
+        </w:rPr>
+      </w:pPr>
+      <w:r>
+        <w:rPr>
+          <w:b/>
+          <w:bCs/>
+        </w:rPr>
+        <w:t xml:space="preserve">Angel Pineda: </w:t>
+      </w:r>
+      <w:r>
+        <w:rPr>
+          <w:bCs/>
+        </w:rPr>
+        <w:t xml:space="preserve">Construcción de un objeto nuevo sencillo, usando los objetos básicos de </w:t>
+      </w:r>
+      <w:proofErr w:type="spellStart"/>
+      <w:r>
+        <w:rPr>
+          <w:bCs/>
+        </w:rPr>
+        <w:t>pov</w:t>
+      </w:r>
+      <w:proofErr w:type="spellEnd"/>
+      <w:r>
+        <w:rPr>
+          <w:bCs/>
+        </w:rPr>
+        <w:t xml:space="preserve"> </w:t>
+      </w:r>
+      <w:proofErr w:type="spellStart"/>
+      <w:r>
+        <w:rPr>
+          <w:bCs/>
+        </w:rPr>
+        <w:t>ray</w:t>
+      </w:r>
+      <w:proofErr w:type="spellEnd"/>
+      <w:r>
+        <w:rPr>
+          <w:bCs/>
+        </w:rPr>
+        <w:t>, para simular un planeta con anillos alrededor, como Saturno.</w:t>
+      </w:r>
+    </w:p>
+    <w:p>
+      <w:pPr>
+        <w:shd w:val="clear" w:color="auto" w:fill="FFFFFF"/>
+        <w:spacing w:beforeAutospacing="1" w:afterAutospacing="1" w:line="293" w:lineRule="atLeast"/>
+        <w:jc w:val="both"/>
+        <w:rPr>
+          <w:b/>
+          <w:bCs/>
+        </w:rPr>
+      </w:pPr>
+    </w:p>
+    <w:p>
+      <w:pPr>
+        <w:shd w:val="clear" w:color="auto" w:fill="FFFFFF"/>
+        <w:spacing w:beforeAutospacing="1" w:afterAutospacing="1" w:line="293" w:lineRule="atLeast"/>
+        <w:jc w:val="both"/>
+        <w:rPr>
+          <w:b/>
+          <w:bCs/>
+        </w:rPr>
+      </w:pPr>
       <w:bookmarkStart w:id="0" w:name="_GoBack"/>
       <w:bookmarkEnd w:id="0"/>
       <w:r>
+        <w:rPr>
+          <w:b/>
+          <w:bCs/>
+        </w:rPr>
+        <w:t>Miércoles 17 de Agosto</w:t>
+      </w:r>
+    </w:p>
+    <w:p>
+      <w:pPr>
+        <w:shd w:val="clear" w:color="auto" w:fill="FFFFFF"/>
+        <w:spacing w:beforeAutospacing="1" w:afterAutospacing="1" w:line="293" w:lineRule="atLeast"/>
+        <w:jc w:val="both"/>
+      </w:pPr>
+      <w:r>
+        <w:rPr>
+          <w:b/>
+          <w:bCs/>
+        </w:rPr>
+        <w:t xml:space="preserve">Cristian Pisco: </w:t>
+      </w:r>
+      <w:r>
+        <w:rPr>
+          <w:bCs/>
+        </w:rPr>
+        <w:t>Añadí el piso con baldosas cuadradas, y le agregué textura.</w:t>
+      </w:r>
+      <w:r>
         <w:t xml:space="preserve"> </w:t>
+      </w:r>
+    </w:p>
+    <w:p>
+      <w:pPr>
+        <w:shd w:val="clear" w:color="auto" w:fill="FFFFFF"/>
+        <w:spacing w:beforeAutospacing="1" w:afterAutospacing="1" w:line="293" w:lineRule="atLeast"/>
+        <w:jc w:val="both"/>
+      </w:pPr>
+      <w:r>
+        <w:rPr>
+          <w:b/>
+        </w:rPr>
+        <w:t>Angel Pineda:</w:t>
+      </w:r>
+      <w:r>
+        <w:rPr>
+          <w:b/>
+        </w:rPr>
+        <w:t xml:space="preserve"> </w:t>
+      </w:r>
+      <w:r>
+        <w:t xml:space="preserve">Agregación de segundo objeto creado, esta vez simula un globo terráqueo, usando formas básicas de </w:t>
+      </w:r>
+      <w:proofErr w:type="spellStart"/>
+      <w:r>
+        <w:t>pov-ray</w:t>
+      </w:r>
+      <w:proofErr w:type="spellEnd"/>
+      <w:r>
+        <w:t>, esta vez modificando sus parámetros.</w:t>
+      </w:r>
+    </w:p>
+    <w:p>
+      <w:pPr>
+        <w:shd w:val="clear" w:color="auto" w:fill="FFFFFF"/>
+        <w:spacing w:beforeAutospacing="1" w:afterAutospacing="1" w:line="293" w:lineRule="atLeast"/>
+        <w:jc w:val="both"/>
+      </w:pPr>
+      <w:r>
+        <w:t>Se puso además todas las coordenadas de los objetos en función de un solo objeto</w:t>
+      </w:r>
+      <w:r>
+        <w:t>, para no tener problemas si se desea mover todo el objeto en conjunto.</w:t>
       </w:r>
     </w:p>
     <w:sectPr>
@@ -258,27 +420,7 @@
         <w:szCs w:val="24"/>
         <w:lang w:val="es-MX"/>
       </w:rPr>
-      <w:t xml:space="preserve"> Pisco, </w:t>
-    </w:r>
-    <w:proofErr w:type="spellStart"/>
-    <w:r>
-      <w:rPr>
-        <w:rFonts w:ascii="Times New Roman" w:hAnsi="Times New Roman" w:cs="Times New Roman"/>
-        <w:sz w:val="24"/>
-        <w:szCs w:val="24"/>
-        <w:lang w:val="es-MX"/>
-      </w:rPr>
-      <w:t>Angel</w:t>
-    </w:r>
-    <w:proofErr w:type="spellEnd"/>
-    <w:r>
-      <w:rPr>
-        <w:rFonts w:ascii="Times New Roman" w:hAnsi="Times New Roman" w:cs="Times New Roman"/>
-        <w:sz w:val="24"/>
-        <w:szCs w:val="24"/>
-        <w:lang w:val="es-MX"/>
-      </w:rPr>
-      <w:t xml:space="preserve"> Pineda, José Alcívar                                                                    Gráficos por computador I</w:t>
+      <w:t xml:space="preserve"> Pisco, Angel Pineda, José Alcívar                                                                    Gráficos por computador I</w:t>
     </w:r>
   </w:p>
 </w:hdr>

</xml_diff>

<commit_message>
Actualizacion de bitacora y write up
</commit_message>
<xml_diff>
--- a/Bitacora.docx
+++ b/Bitacora.docx
@@ -135,20 +135,93 @@
           <w:b/>
           <w:bCs/>
         </w:rPr>
-        <w:t>Cristian Pisco:</w:t>
-      </w:r>
-      <w:r>
-        <w:rPr>
-          <w:b/>
+        <w:t xml:space="preserve">Cristian Pisco: </w:t>
+      </w:r>
+      <w:r>
+        <w:rPr>
+          <w:bCs/>
+        </w:rPr>
+        <w:t>Creación de los objetos básicos del proyecto.</w:t>
+      </w:r>
+    </w:p>
+    <w:p>
+      <w:pPr>
+        <w:shd w:val="clear" w:color="auto" w:fill="FFFFFF"/>
+        <w:spacing w:beforeAutospacing="1" w:afterAutospacing="1" w:line="293" w:lineRule="atLeast"/>
+        <w:jc w:val="both"/>
+        <w:rPr>
+          <w:b/>
+          <w:bCs/>
+        </w:rPr>
+      </w:pPr>
+    </w:p>
+    <w:p>
+      <w:pPr>
+        <w:shd w:val="clear" w:color="auto" w:fill="FFFFFF"/>
+        <w:spacing w:beforeAutospacing="1" w:afterAutospacing="1" w:line="293" w:lineRule="atLeast"/>
+        <w:jc w:val="both"/>
+        <w:rPr>
+          <w:b/>
+          <w:bCs/>
+        </w:rPr>
+      </w:pPr>
+      <w:r>
+        <w:rPr>
+          <w:b/>
+          <w:bCs/>
+        </w:rPr>
+        <w:t>Miércoles 10 de Agosto</w:t>
+      </w:r>
+    </w:p>
+    <w:p>
+      <w:pPr>
+        <w:shd w:val="clear" w:color="auto" w:fill="FFFFFF"/>
+        <w:spacing w:beforeAutospacing="1" w:afterAutospacing="1" w:line="293" w:lineRule="atLeast"/>
+        <w:jc w:val="both"/>
+        <w:rPr>
+          <w:bCs/>
+        </w:rPr>
+      </w:pPr>
+      <w:r>
+        <w:rPr>
+          <w:b/>
+          <w:bCs/>
+        </w:rPr>
+        <w:t xml:space="preserve">Angel Pineda: </w:t>
+      </w:r>
+      <w:r>
+        <w:rPr>
+          <w:bCs/>
+        </w:rPr>
+        <w:t xml:space="preserve">Construcción de un objeto nuevo sencillo, usando los objetos básicos de </w:t>
+      </w:r>
+      <w:proofErr w:type="spellStart"/>
+      <w:r>
+        <w:rPr>
+          <w:bCs/>
+        </w:rPr>
+        <w:t>pov</w:t>
+      </w:r>
+      <w:proofErr w:type="spellEnd"/>
+      <w:r>
+        <w:rPr>
           <w:bCs/>
         </w:rPr>
         <w:t xml:space="preserve"> </w:t>
       </w:r>
-      <w:r>
-        <w:rPr>
-          <w:bCs/>
-        </w:rPr>
-        <w:t>Creación de los objetos básicos del proyecto.</w:t>
+      <w:proofErr w:type="spellStart"/>
+      <w:r>
+        <w:rPr>
+          <w:bCs/>
+        </w:rPr>
+        <w:t>ray</w:t>
+      </w:r>
+      <w:proofErr w:type="spellEnd"/>
+      <w:r>
+        <w:rPr>
+          <w:bCs/>
+        </w:rPr>
+        <w:t>, para simular un planeta con anillos alrededor, como Saturno.</w:t>
       </w:r>
     </w:p>
     <w:p>
@@ -177,7 +250,7 @@
           <w:b/>
           <w:bCs/>
         </w:rPr>
-        <w:t>Miércoles 10 de Agosto</w:t>
+        <w:t>Miércoles 17 de Agosto</w:t>
       </w:r>
     </w:p>
     <w:p>
@@ -185,148 +258,122 @@
         <w:shd w:val="clear" w:color="auto" w:fill="FFFFFF"/>
         <w:spacing w:beforeAutospacing="1" w:afterAutospacing="1" w:line="293" w:lineRule="atLeast"/>
         <w:jc w:val="both"/>
-        <w:rPr>
-          <w:bCs/>
-        </w:rPr>
-      </w:pPr>
-      <w:r>
-        <w:rPr>
-          <w:b/>
-          <w:bCs/>
-        </w:rPr>
-        <w:t xml:space="preserve">Angel Pineda: </w:t>
-      </w:r>
-      <w:r>
-        <w:rPr>
-          <w:bCs/>
-        </w:rPr>
-        <w:t xml:space="preserve">Construcción de un objeto nuevo sencillo, usando los objetos básicos de </w:t>
+      </w:pPr>
+      <w:r>
+        <w:rPr>
+          <w:b/>
+          <w:bCs/>
+        </w:rPr>
+        <w:t xml:space="preserve">Cristian Pisco: </w:t>
+      </w:r>
+      <w:r>
+        <w:rPr>
+          <w:bCs/>
+        </w:rPr>
+        <w:t>Añadí el piso con baldosas cuadradas, y le agregué textura.</w:t>
+      </w:r>
+      <w:r>
+        <w:t xml:space="preserve"> </w:t>
+      </w:r>
+    </w:p>
+    <w:p>
+      <w:pPr>
+        <w:shd w:val="clear" w:color="auto" w:fill="FFFFFF"/>
+        <w:spacing w:beforeAutospacing="1" w:afterAutospacing="1" w:line="293" w:lineRule="atLeast"/>
+        <w:jc w:val="both"/>
+      </w:pPr>
+      <w:r>
+        <w:rPr>
+          <w:b/>
+        </w:rPr>
+        <w:t>Angel Pineda:</w:t>
+      </w:r>
+      <w:r>
+        <w:rPr>
+          <w:b/>
+        </w:rPr>
+        <w:t xml:space="preserve"> </w:t>
+      </w:r>
+      <w:r>
+        <w:t xml:space="preserve">Agregación de segundo objeto creado, esta vez simula un globo terráqueo, usando formas básicas de </w:t>
       </w:r>
       <w:proofErr w:type="spellStart"/>
       <w:r>
-        <w:rPr>
-          <w:bCs/>
-        </w:rPr>
-        <w:t>pov</w:t>
+        <w:t>pov-ray</w:t>
       </w:r>
       <w:proofErr w:type="spellEnd"/>
       <w:r>
-        <w:rPr>
-          <w:bCs/>
+        <w:t>, esta vez modificando sus parámetros.</w:t>
+      </w:r>
+    </w:p>
+    <w:p>
+      <w:pPr>
+        <w:shd w:val="clear" w:color="auto" w:fill="FFFFFF"/>
+        <w:spacing w:beforeAutospacing="1" w:afterAutospacing="1" w:line="293" w:lineRule="atLeast"/>
+        <w:jc w:val="both"/>
+      </w:pPr>
+      <w:r>
+        <w:t>Se puso además todas las coordenadas de los objetos en función de un solo objeto</w:t>
+      </w:r>
+      <w:r>
+        <w:t>, para no tener problemas si se desea mover todo el objeto en conjunto.</w:t>
+      </w:r>
+    </w:p>
+    <w:p>
+      <w:pPr>
+        <w:shd w:val="clear" w:color="auto" w:fill="FFFFFF"/>
+        <w:spacing w:beforeAutospacing="1" w:afterAutospacing="1" w:line="293" w:lineRule="atLeast"/>
+        <w:jc w:val="both"/>
+        <w:rPr>
+          <w:b/>
+        </w:rPr>
+      </w:pPr>
+      <w:r>
+        <w:rPr>
+          <w:b/>
+        </w:rPr>
+        <w:t>Miércoles 24 de Agosto</w:t>
+      </w:r>
+    </w:p>
+    <w:p>
+      <w:pPr>
+        <w:shd w:val="clear" w:color="auto" w:fill="FFFFFF"/>
+        <w:spacing w:beforeAutospacing="1" w:afterAutospacing="1" w:line="293" w:lineRule="atLeast"/>
+        <w:jc w:val="both"/>
+      </w:pPr>
+      <w:r>
+        <w:rPr>
+          <w:b/>
+        </w:rPr>
+        <w:t>Angel Pineda:</w:t>
+      </w:r>
+      <w:r>
+        <w:rPr>
+          <w:b/>
         </w:rPr>
         <w:t xml:space="preserve"> </w:t>
       </w:r>
-      <w:proofErr w:type="spellStart"/>
-      <w:r>
-        <w:rPr>
-          <w:bCs/>
-        </w:rPr>
-        <w:t>ray</w:t>
-      </w:r>
-      <w:proofErr w:type="spellEnd"/>
-      <w:r>
-        <w:rPr>
-          <w:bCs/>
-        </w:rPr>
-        <w:t>, para simular un planeta con anillos alrededor, como Saturno.</w:t>
-      </w:r>
-    </w:p>
-    <w:p>
-      <w:pPr>
-        <w:shd w:val="clear" w:color="auto" w:fill="FFFFFF"/>
-        <w:spacing w:beforeAutospacing="1" w:afterAutospacing="1" w:line="293" w:lineRule="atLeast"/>
-        <w:jc w:val="both"/>
-        <w:rPr>
-          <w:b/>
-          <w:bCs/>
-        </w:rPr>
-      </w:pPr>
-    </w:p>
-    <w:p>
-      <w:pPr>
-        <w:shd w:val="clear" w:color="auto" w:fill="FFFFFF"/>
-        <w:spacing w:beforeAutospacing="1" w:afterAutospacing="1" w:line="293" w:lineRule="atLeast"/>
-        <w:jc w:val="both"/>
-        <w:rPr>
-          <w:b/>
-          <w:bCs/>
-        </w:rPr>
-      </w:pPr>
+      <w:r>
+        <w:t>Agregación</w:t>
+      </w:r>
+      <w:r>
+        <w:t xml:space="preserve"> de la rotación de cada objeto sobre su propio eje</w:t>
+      </w:r>
+      <w:r>
+        <w:t>.</w:t>
+      </w:r>
       <w:bookmarkStart w:id="0" w:name="_GoBack"/>
       <w:bookmarkEnd w:id="0"/>
-      <w:r>
-        <w:rPr>
-          <w:b/>
-          <w:bCs/>
-        </w:rPr>
-        <w:t>Miércoles 17 de Agosto</w:t>
-      </w:r>
     </w:p>
     <w:p>
       <w:pPr>
         <w:shd w:val="clear" w:color="auto" w:fill="FFFFFF"/>
         <w:spacing w:beforeAutospacing="1" w:afterAutospacing="1" w:line="293" w:lineRule="atLeast"/>
         <w:jc w:val="both"/>
-      </w:pPr>
-      <w:r>
-        <w:rPr>
-          <w:b/>
-          <w:bCs/>
-        </w:rPr>
-        <w:t xml:space="preserve">Cristian Pisco: </w:t>
-      </w:r>
-      <w:r>
-        <w:rPr>
-          <w:bCs/>
-        </w:rPr>
-        <w:t>Añadí el piso con baldosas cuadradas, y le agregué textura.</w:t>
-      </w:r>
-      <w:r>
-        <w:t xml:space="preserve"> </w:t>
-      </w:r>
-    </w:p>
-    <w:p>
-      <w:pPr>
-        <w:shd w:val="clear" w:color="auto" w:fill="FFFFFF"/>
-        <w:spacing w:beforeAutospacing="1" w:afterAutospacing="1" w:line="293" w:lineRule="atLeast"/>
-        <w:jc w:val="both"/>
-      </w:pPr>
-      <w:r>
-        <w:rPr>
-          <w:b/>
-        </w:rPr>
-        <w:t>Angel Pineda:</w:t>
-      </w:r>
-      <w:r>
-        <w:rPr>
-          <w:b/>
-        </w:rPr>
-        <w:t xml:space="preserve"> </w:t>
-      </w:r>
-      <w:r>
-        <w:t xml:space="preserve">Agregación de segundo objeto creado, esta vez simula un globo terráqueo, usando formas básicas de </w:t>
-      </w:r>
-      <w:proofErr w:type="spellStart"/>
-      <w:r>
-        <w:t>pov-ray</w:t>
-      </w:r>
-      <w:proofErr w:type="spellEnd"/>
-      <w:r>
-        <w:t>, esta vez modificando sus parámetros.</w:t>
-      </w:r>
-    </w:p>
-    <w:p>
-      <w:pPr>
-        <w:shd w:val="clear" w:color="auto" w:fill="FFFFFF"/>
-        <w:spacing w:beforeAutospacing="1" w:afterAutospacing="1" w:line="293" w:lineRule="atLeast"/>
-        <w:jc w:val="both"/>
-      </w:pPr>
-      <w:r>
-        <w:t>Se puso además todas las coordenadas de los objetos en función de un solo objeto</w:t>
-      </w:r>
-      <w:r>
-        <w:t>, para no tener problemas si se desea mover todo el objeto en conjunto.</w:t>
-      </w:r>
+        <w:rPr>
+          <w:b/>
+        </w:rPr>
+      </w:pPr>
     </w:p>
     <w:sectPr>
       <w:headerReference w:type="default" r:id="rId7"/>

</xml_diff>

<commit_message>
write up y bitacora actualizados
</commit_message>
<xml_diff>
--- a/Bitacora.docx
+++ b/Bitacora.docx
@@ -37,7 +37,19 @@
           <w:sz w:val="28"/>
           <w:szCs w:val="28"/>
         </w:rPr>
-        <w:t>Bitácora del proyecto de Gráficos por computador 2016 - I</w:t>
+        <w:t>Bitácora del pro</w:t>
+      </w:r>
+      <w:bookmarkStart w:id="0" w:name="_GoBack"/>
+      <w:bookmarkEnd w:id="0"/>
+      <w:r>
+        <w:rPr>
+          <w:b/>
+          <w:bCs/>
+          <w:i/>
+          <w:sz w:val="28"/>
+          <w:szCs w:val="28"/>
+        </w:rPr>
+        <w:t>yecto de Gráficos por computador 2016 - I</w:t>
       </w:r>
       <w:r>
         <w:rPr>
@@ -193,7 +205,35 @@
         <w:rPr>
           <w:bCs/>
         </w:rPr>
-        <w:t>Construcción de un objeto nuevo sencillo, usando los objetos básicos de pov ray, para simular un planeta con anillos alrededor, como Saturno.</w:t>
+        <w:t xml:space="preserve">Construcción de un objeto nuevo sencillo, usando los objetos básicos de </w:t>
+      </w:r>
+      <w:proofErr w:type="spellStart"/>
+      <w:r>
+        <w:rPr>
+          <w:bCs/>
+        </w:rPr>
+        <w:t>pov</w:t>
+      </w:r>
+      <w:proofErr w:type="spellEnd"/>
+      <w:r>
+        <w:rPr>
+          <w:bCs/>
+        </w:rPr>
+        <w:t xml:space="preserve"> </w:t>
+      </w:r>
+      <w:proofErr w:type="spellStart"/>
+      <w:r>
+        <w:rPr>
+          <w:bCs/>
+        </w:rPr>
+        <w:t>ray</w:t>
+      </w:r>
+      <w:proofErr w:type="spellEnd"/>
+      <w:r>
+        <w:rPr>
+          <w:bCs/>
+        </w:rPr>
+        <w:t>, para simular un planeta con anillos alrededor, como Saturno.</w:t>
       </w:r>
     </w:p>
     <w:p>
@@ -266,7 +306,18 @@
         <w:t xml:space="preserve"> </w:t>
       </w:r>
       <w:r>
-        <w:t>Agregación de segundo objeto creado, esta vez simula un globo terráqueo, usando formas básicas de pov-ray, esta vez modificando sus parámetros.</w:t>
+        <w:t>Adición</w:t>
+      </w:r>
+      <w:r>
+        <w:t xml:space="preserve"> de segundo objeto creado, esta vez simula un globo terráqueo, usando formas básicas de </w:t>
+      </w:r>
+      <w:proofErr w:type="spellStart"/>
+      <w:r>
+        <w:t>pov-ray</w:t>
+      </w:r>
+      <w:proofErr w:type="spellEnd"/>
+      <w:r>
+        <w:t>, esta vez modificando sus parámetros.</w:t>
       </w:r>
     </w:p>
     <w:p>
@@ -324,8 +375,142 @@
         <w:t xml:space="preserve"> </w:t>
       </w:r>
       <w:r>
-        <w:t>Agregación de la rotación de cada objeto sobre su propio eje.</w:t>
-      </w:r>
+        <w:t>Adición</w:t>
+      </w:r>
+      <w:r>
+        <w:t xml:space="preserve"> de la rotación de cada objeto sobre su propio eje.</w:t>
+      </w:r>
+    </w:p>
+    <w:p>
+      <w:pPr>
+        <w:shd w:val="clear" w:color="auto" w:fill="FFFFFF"/>
+        <w:spacing w:beforeAutospacing="1" w:afterAutospacing="1" w:line="293" w:lineRule="atLeast"/>
+        <w:jc w:val="both"/>
+        <w:rPr>
+          <w:b/>
+        </w:rPr>
+      </w:pPr>
+      <w:r>
+        <w:rPr>
+          <w:b/>
+        </w:rPr>
+        <w:t>Sábado</w:t>
+      </w:r>
+      <w:r>
+        <w:rPr>
+          <w:b/>
+        </w:rPr>
+        <w:t xml:space="preserve"> 27</w:t>
+      </w:r>
+      <w:r>
+        <w:rPr>
+          <w:b/>
+        </w:rPr>
+        <w:t xml:space="preserve"> de Agosto</w:t>
+      </w:r>
+    </w:p>
+    <w:p>
+      <w:pPr>
+        <w:shd w:val="clear" w:color="auto" w:fill="FFFFFF"/>
+        <w:spacing w:beforeAutospacing="1" w:afterAutospacing="1" w:line="293" w:lineRule="atLeast"/>
+        <w:jc w:val="both"/>
+      </w:pPr>
+      <w:r>
+        <w:rPr>
+          <w:b/>
+        </w:rPr>
+        <w:t>Angel Pineda:</w:t>
+      </w:r>
+      <w:r>
+        <w:rPr>
+          <w:b/>
+        </w:rPr>
+        <w:t xml:space="preserve"> </w:t>
+      </w:r>
+      <w:r>
+        <w:t xml:space="preserve">Adición de cambio de textura de los </w:t>
+      </w:r>
+      <w:r>
+        <w:t>objeto</w:t>
+      </w:r>
+      <w:r>
+        <w:t>s</w:t>
+      </w:r>
+      <w:r>
+        <w:t xml:space="preserve"> </w:t>
+      </w:r>
+      <w:r>
+        <w:t>conforme avanza el tiempo.</w:t>
+      </w:r>
+    </w:p>
+    <w:p>
+      <w:pPr>
+        <w:shd w:val="clear" w:color="auto" w:fill="FFFFFF"/>
+        <w:spacing w:beforeAutospacing="1" w:afterAutospacing="1" w:line="293" w:lineRule="atLeast"/>
+        <w:jc w:val="both"/>
+        <w:rPr>
+          <w:b/>
+        </w:rPr>
+      </w:pPr>
+      <w:r>
+        <w:rPr>
+          <w:b/>
+        </w:rPr>
+        <w:t>Domingo 28</w:t>
+      </w:r>
+      <w:r>
+        <w:rPr>
+          <w:b/>
+        </w:rPr>
+        <w:t xml:space="preserve"> de Agosto</w:t>
+      </w:r>
+    </w:p>
+    <w:p>
+      <w:pPr>
+        <w:shd w:val="clear" w:color="auto" w:fill="FFFFFF"/>
+        <w:spacing w:beforeAutospacing="1" w:afterAutospacing="1" w:line="293" w:lineRule="atLeast"/>
+        <w:jc w:val="both"/>
+        <w:rPr>
+          <w:b/>
+        </w:rPr>
+      </w:pPr>
+      <w:r>
+        <w:rPr>
+          <w:b/>
+        </w:rPr>
+        <w:t>Angel Pineda:</w:t>
+      </w:r>
+      <w:r>
+        <w:rPr>
+          <w:b/>
+        </w:rPr>
+        <w:t xml:space="preserve"> </w:t>
+      </w:r>
+      <w:r>
+        <w:t xml:space="preserve">Adición de </w:t>
+      </w:r>
+      <w:r>
+        <w:t>text</w:t>
+      </w:r>
+      <w:r>
+        <w:t>ura</w:t>
+      </w:r>
+      <w:r>
+        <w:t xml:space="preserve"> transparente a ciertos</w:t>
+      </w:r>
+      <w:r>
+        <w:t xml:space="preserve"> objetos conforme avanza el tiempo.</w:t>
+      </w:r>
+    </w:p>
+    <w:p>
+      <w:pPr>
+        <w:shd w:val="clear" w:color="auto" w:fill="FFFFFF"/>
+        <w:spacing w:beforeAutospacing="1" w:afterAutospacing="1" w:line="293" w:lineRule="atLeast"/>
+        <w:jc w:val="both"/>
+        <w:rPr>
+          <w:b/>
+        </w:rPr>
+      </w:pPr>
     </w:p>
     <w:p>
       <w:pPr>
@@ -366,13 +551,37 @@
         <w:t>Hice la animación</w:t>
       </w:r>
       <w:r>
-        <w:t xml:space="preserve"> con las imágenes PNG que generó POV-RAY en el proceso de renderización</w:t>
-      </w:r>
-      <w:bookmarkStart w:id="0" w:name="_GoBack"/>
-      <w:bookmarkEnd w:id="0"/>
+        <w:t xml:space="preserve"> con las imágenes PNG que generó POV-RAY en el proceso de </w:t>
+      </w:r>
+      <w:proofErr w:type="spellStart"/>
+      <w:r>
+        <w:t>renderización</w:t>
+      </w:r>
+      <w:proofErr w:type="spellEnd"/>
       <w:r>
         <w:t>, además el piso cambia de textura.</w:t>
       </w:r>
+    </w:p>
+    <w:p>
+      <w:pPr>
+        <w:shd w:val="clear" w:color="auto" w:fill="FFFFFF"/>
+        <w:spacing w:beforeAutospacing="1" w:afterAutospacing="1" w:line="293" w:lineRule="atLeast"/>
+        <w:jc w:val="both"/>
+      </w:pPr>
+    </w:p>
+    <w:p>
+      <w:pPr>
+        <w:shd w:val="clear" w:color="auto" w:fill="FFFFFF"/>
+        <w:spacing w:beforeAutospacing="1" w:afterAutospacing="1" w:line="293" w:lineRule="atLeast"/>
+        <w:jc w:val="both"/>
+      </w:pPr>
+    </w:p>
+    <w:p>
+      <w:pPr>
+        <w:shd w:val="clear" w:color="auto" w:fill="FFFFFF"/>
+        <w:spacing w:beforeAutospacing="1" w:afterAutospacing="1" w:line="293" w:lineRule="atLeast"/>
+        <w:jc w:val="both"/>
+      </w:pPr>
     </w:p>
     <w:sectPr>
       <w:headerReference w:type="default" r:id="rId7"/>
@@ -448,6 +657,7 @@
         <w:lang w:val="es-MX"/>
       </w:rPr>
     </w:pPr>
+    <w:proofErr w:type="spellStart"/>
     <w:r>
       <w:rPr>
         <w:rFonts w:ascii="Times New Roman" w:hAnsi="Times New Roman" w:cs="Times New Roman"/>
@@ -455,7 +665,17 @@
         <w:szCs w:val="24"/>
         <w:lang w:val="es-MX"/>
       </w:rPr>
-      <w:t>Cristhian Pisco, Angel Pineda, José Alcívar                                                                    Gráficos por computador I</w:t>
+      <w:t>Cristhian</w:t>
+    </w:r>
+    <w:proofErr w:type="spellEnd"/>
+    <w:r>
+      <w:rPr>
+        <w:rFonts w:ascii="Times New Roman" w:hAnsi="Times New Roman" w:cs="Times New Roman"/>
+        <w:sz w:val="24"/>
+        <w:szCs w:val="24"/>
+        <w:lang w:val="es-MX"/>
+      </w:rPr>
+      <w:t xml:space="preserve"> Pisco, Angel Pineda, José Alcívar                                                                    Gráficos por computador I</w:t>
     </w:r>
   </w:p>
 </w:hdr>

</xml_diff>

<commit_message>
bitacora y write up mejorados
</commit_message>
<xml_diff>
--- a/Bitacora.docx
+++ b/Bitacora.docx
@@ -37,19 +37,7 @@
           <w:sz w:val="28"/>
           <w:szCs w:val="28"/>
         </w:rPr>
-        <w:t>Bitácora del pro</w:t>
-      </w:r>
-      <w:bookmarkStart w:id="0" w:name="_GoBack"/>
-      <w:bookmarkEnd w:id="0"/>
-      <w:r>
-        <w:rPr>
-          <w:b/>
-          <w:bCs/>
-          <w:i/>
-          <w:sz w:val="28"/>
-          <w:szCs w:val="28"/>
-        </w:rPr>
-        <w:t>yecto de Gráficos por computador 2016 - I</w:t>
+        <w:t>Bitácora del proyecto de Gráficos por computador 2016 - I</w:t>
       </w:r>
       <w:r>
         <w:rPr>
@@ -121,7 +109,6 @@
         <w:spacing w:beforeAutospacing="1" w:afterAutospacing="1" w:line="293" w:lineRule="atLeast"/>
         <w:jc w:val="both"/>
         <w:rPr>
-          <w:b/>
           <w:bCs/>
         </w:rPr>
       </w:pPr>
@@ -205,43 +192,183 @@
         <w:rPr>
           <w:bCs/>
         </w:rPr>
-        <w:t xml:space="preserve">Construcción de un objeto nuevo sencillo, usando los objetos básicos de </w:t>
-      </w:r>
-      <w:proofErr w:type="spellStart"/>
-      <w:r>
-        <w:rPr>
-          <w:bCs/>
-        </w:rPr>
-        <w:t>pov</w:t>
-      </w:r>
-      <w:proofErr w:type="spellEnd"/>
+        <w:t>Construcción de un objeto nuevo sencillo,</w:t>
+      </w:r>
+      <w:r>
+        <w:rPr>
+          <w:bCs/>
+        </w:rPr>
+        <w:t xml:space="preserve"> usando los objetos básicos de Pov-</w:t>
+      </w:r>
+      <w:r>
+        <w:rPr>
+          <w:bCs/>
+        </w:rPr>
+        <w:t>ray, para simular un planeta con anillos alrededor, como Saturno.</w:t>
+      </w:r>
+    </w:p>
+    <w:p>
+      <w:pPr>
+        <w:shd w:val="clear" w:color="auto" w:fill="FFFFFF"/>
+        <w:spacing w:beforeAutospacing="1" w:afterAutospacing="1" w:line="293" w:lineRule="atLeast"/>
+        <w:jc w:val="both"/>
+        <w:rPr>
+          <w:b/>
+          <w:bCs/>
+        </w:rPr>
+      </w:pPr>
+    </w:p>
+    <w:p>
+      <w:pPr>
+        <w:shd w:val="clear" w:color="auto" w:fill="FFFFFF"/>
+        <w:spacing w:beforeAutospacing="1" w:afterAutospacing="1" w:line="293" w:lineRule="atLeast"/>
+        <w:jc w:val="both"/>
+        <w:rPr>
+          <w:b/>
+          <w:bCs/>
+        </w:rPr>
+      </w:pPr>
+      <w:r>
+        <w:rPr>
+          <w:b/>
+          <w:bCs/>
+        </w:rPr>
+        <w:t>Jueves 11</w:t>
+      </w:r>
+      <w:r>
+        <w:rPr>
+          <w:b/>
+          <w:bCs/>
+        </w:rPr>
+        <w:t xml:space="preserve"> de Agosto</w:t>
+      </w:r>
+    </w:p>
+    <w:p>
+      <w:pPr>
+        <w:shd w:val="clear" w:color="auto" w:fill="FFFFFF"/>
+        <w:spacing w:beforeAutospacing="1" w:afterAutospacing="1" w:line="293" w:lineRule="atLeast"/>
+        <w:jc w:val="both"/>
+        <w:rPr>
+          <w:bCs/>
+        </w:rPr>
+      </w:pPr>
+      <w:r>
+        <w:rPr>
+          <w:b/>
+          <w:bCs/>
+        </w:rPr>
+        <w:t>José Alcívar</w:t>
+      </w:r>
+      <w:r>
+        <w:rPr>
+          <w:b/>
+          <w:bCs/>
+        </w:rPr>
+        <w:t xml:space="preserve">: </w:t>
+      </w:r>
+      <w:r>
+        <w:rPr>
+          <w:bCs/>
+        </w:rPr>
+        <w:t>A</w:t>
+      </w:r>
+      <w:r>
+        <w:rPr>
+          <w:bCs/>
+        </w:rPr>
+        <w:t>gregado</w:t>
+      </w:r>
       <w:r>
         <w:rPr>
           <w:bCs/>
         </w:rPr>
         <w:t xml:space="preserve"> </w:t>
       </w:r>
-      <w:proofErr w:type="spellStart"/>
-      <w:r>
-        <w:rPr>
-          <w:bCs/>
-        </w:rPr>
-        <w:t>ray</w:t>
-      </w:r>
-      <w:proofErr w:type="spellEnd"/>
-      <w:r>
-        <w:rPr>
-          <w:bCs/>
-        </w:rPr>
-        <w:t>, para simular un planeta con anillos alrededor, como Saturno.</w:t>
-      </w:r>
-    </w:p>
-    <w:p>
-      <w:pPr>
-        <w:shd w:val="clear" w:color="auto" w:fill="FFFFFF"/>
-        <w:spacing w:beforeAutospacing="1" w:afterAutospacing="1" w:line="293" w:lineRule="atLeast"/>
-        <w:jc w:val="both"/>
-        <w:rPr>
+      <w:r>
+        <w:rPr>
+          <w:bCs/>
+        </w:rPr>
+        <w:t>de texturas a objeto planeta</w:t>
+      </w:r>
+      <w:r>
+        <w:rPr>
+          <w:bCs/>
+        </w:rPr>
+        <w:t>.</w:t>
+      </w:r>
+      <w:r>
+        <w:rPr>
+          <w:bCs/>
+        </w:rPr>
+        <w:t xml:space="preserve"> También agregado de efecto cristalino en la esfera.</w:t>
+      </w:r>
+    </w:p>
+    <w:p>
+      <w:pPr>
+        <w:shd w:val="clear" w:color="auto" w:fill="FFFFFF"/>
+        <w:spacing w:beforeAutospacing="1" w:afterAutospacing="1" w:line="293" w:lineRule="atLeast"/>
+        <w:jc w:val="both"/>
+        <w:rPr>
+          <w:b/>
+          <w:bCs/>
+        </w:rPr>
+      </w:pPr>
+    </w:p>
+    <w:p>
+      <w:pPr>
+        <w:shd w:val="clear" w:color="auto" w:fill="FFFFFF"/>
+        <w:spacing w:beforeAutospacing="1" w:afterAutospacing="1" w:line="293" w:lineRule="atLeast"/>
+        <w:jc w:val="both"/>
+        <w:rPr>
+          <w:b/>
+          <w:bCs/>
+        </w:rPr>
+      </w:pPr>
+      <w:r>
+        <w:rPr>
+          <w:b/>
+          <w:bCs/>
+        </w:rPr>
+        <w:t>Sábado 13 de Agosto</w:t>
+      </w:r>
+    </w:p>
+    <w:p>
+      <w:pPr>
+        <w:shd w:val="clear" w:color="auto" w:fill="FFFFFF"/>
+        <w:spacing w:beforeAutospacing="1" w:afterAutospacing="1" w:line="293" w:lineRule="atLeast"/>
+        <w:jc w:val="both"/>
+        <w:rPr>
+          <w:bCs/>
+        </w:rPr>
+      </w:pPr>
+      <w:r>
+        <w:rPr>
+          <w:b/>
+          <w:bCs/>
+        </w:rPr>
+        <w:t>Cristian Pisco:</w:t>
+      </w:r>
+      <w:r>
+        <w:rPr>
+          <w:b/>
+          <w:bCs/>
+        </w:rPr>
+        <w:t xml:space="preserve"> </w:t>
+      </w:r>
+      <w:r>
+        <w:rPr>
+          <w:bCs/>
+        </w:rPr>
+        <w:t>Creación de archivo animación.ini, el cual setea los valores para la creación de los frames y posterior animación.</w:t>
+      </w:r>
+    </w:p>
+    <w:p>
+      <w:pPr>
+        <w:shd w:val="clear" w:color="auto" w:fill="FFFFFF"/>
+        <w:spacing w:beforeAutospacing="1" w:afterAutospacing="1" w:line="293" w:lineRule="atLeast"/>
+        <w:jc w:val="both"/>
+        <w:rPr>
+          <w:b/>
           <w:bCs/>
         </w:rPr>
       </w:pPr>
@@ -309,15 +436,13 @@
         <w:t>Adición</w:t>
       </w:r>
       <w:r>
-        <w:t xml:space="preserve"> de segundo objeto creado, esta vez simula un globo terráqueo, usando formas básicas de </w:t>
-      </w:r>
-      <w:proofErr w:type="spellStart"/>
-      <w:r>
-        <w:t>pov-ray</w:t>
-      </w:r>
-      <w:proofErr w:type="spellEnd"/>
-      <w:r>
-        <w:t>, esta vez modificando sus parámetros.</w:t>
+        <w:t xml:space="preserve"> de segundo objeto creado, esta vez simula un globo terráqueo, usand</w:t>
+      </w:r>
+      <w:r>
+        <w:t>o formas básicas de P</w:t>
+      </w:r>
+      <w:r>
+        <w:t>ov-ray, esta vez modificando sus parámetros.</w:t>
       </w:r>
     </w:p>
     <w:p>
@@ -349,10 +474,13 @@
           <w:b/>
         </w:rPr>
       </w:pPr>
-      <w:r>
-        <w:rPr>
-          <w:b/>
-        </w:rPr>
+      <w:bookmarkStart w:id="0" w:name="_GoBack"/>
+      <w:bookmarkEnd w:id="0"/>
+      <w:r>
+        <w:rPr>
+          <w:b/>
+        </w:rPr>
+        <w:lastRenderedPageBreak/>
         <w:t>Miércoles 24 de Agosto</w:t>
       </w:r>
     </w:p>
@@ -390,17 +518,21 @@
           <w:b/>
         </w:rPr>
       </w:pPr>
-      <w:r>
-        <w:rPr>
-          <w:b/>
-        </w:rPr>
-        <w:t>Sábado</w:t>
-      </w:r>
-      <w:r>
-        <w:rPr>
-          <w:b/>
-        </w:rPr>
-        <w:t xml:space="preserve"> 27</w:t>
+    </w:p>
+    <w:p>
+      <w:pPr>
+        <w:shd w:val="clear" w:color="auto" w:fill="FFFFFF"/>
+        <w:spacing w:beforeAutospacing="1" w:afterAutospacing="1" w:line="293" w:lineRule="atLeast"/>
+        <w:jc w:val="both"/>
+        <w:rPr>
+          <w:b/>
+        </w:rPr>
+      </w:pPr>
+      <w:r>
+        <w:rPr>
+          <w:b/>
+        </w:rPr>
+        <w:t>Sábado 27</w:t>
       </w:r>
       <w:r>
         <w:rPr>
@@ -428,89 +560,65 @@
         <w:t xml:space="preserve"> </w:t>
       </w:r>
       <w:r>
-        <w:t xml:space="preserve">Adición de cambio de textura de los </w:t>
-      </w:r>
-      <w:r>
-        <w:t>objeto</w:t>
-      </w:r>
-      <w:r>
-        <w:t>s</w:t>
-      </w:r>
-      <w:r>
+        <w:t>Adición de cambio de textura de los objetos conforme avanza el tiempo.</w:t>
+      </w:r>
+    </w:p>
+    <w:p>
+      <w:pPr>
+        <w:shd w:val="clear" w:color="auto" w:fill="FFFFFF"/>
+        <w:spacing w:beforeAutospacing="1" w:afterAutospacing="1" w:line="293" w:lineRule="atLeast"/>
+        <w:jc w:val="both"/>
+        <w:rPr>
+          <w:b/>
+        </w:rPr>
+      </w:pPr>
+    </w:p>
+    <w:p>
+      <w:pPr>
+        <w:shd w:val="clear" w:color="auto" w:fill="FFFFFF"/>
+        <w:spacing w:beforeAutospacing="1" w:afterAutospacing="1" w:line="293" w:lineRule="atLeast"/>
+        <w:jc w:val="both"/>
+        <w:rPr>
+          <w:b/>
+        </w:rPr>
+      </w:pPr>
+      <w:r>
+        <w:rPr>
+          <w:b/>
+        </w:rPr>
+        <w:t>Domingo 28</w:t>
+      </w:r>
+      <w:r>
+        <w:rPr>
+          <w:b/>
+        </w:rPr>
+        <w:t xml:space="preserve"> de Agosto</w:t>
+      </w:r>
+    </w:p>
+    <w:p>
+      <w:pPr>
+        <w:shd w:val="clear" w:color="auto" w:fill="FFFFFF"/>
+        <w:spacing w:beforeAutospacing="1" w:afterAutospacing="1" w:line="293" w:lineRule="atLeast"/>
+        <w:jc w:val="both"/>
+        <w:rPr>
+          <w:b/>
+        </w:rPr>
+      </w:pPr>
+      <w:r>
+        <w:rPr>
+          <w:b/>
+        </w:rPr>
+        <w:t>Angel Pineda:</w:t>
+      </w:r>
+      <w:r>
+        <w:rPr>
+          <w:b/>
+        </w:rPr>
         <w:t xml:space="preserve"> </w:t>
       </w:r>
       <w:r>
-        <w:t>conforme avanza el tiempo.</w:t>
-      </w:r>
-    </w:p>
-    <w:p>
-      <w:pPr>
-        <w:shd w:val="clear" w:color="auto" w:fill="FFFFFF"/>
-        <w:spacing w:beforeAutospacing="1" w:afterAutospacing="1" w:line="293" w:lineRule="atLeast"/>
-        <w:jc w:val="both"/>
-        <w:rPr>
-          <w:b/>
-        </w:rPr>
-      </w:pPr>
-      <w:r>
-        <w:rPr>
-          <w:b/>
-        </w:rPr>
-        <w:t>Domingo 28</w:t>
-      </w:r>
-      <w:r>
-        <w:rPr>
-          <w:b/>
-        </w:rPr>
-        <w:t xml:space="preserve"> de Agosto</w:t>
-      </w:r>
-    </w:p>
-    <w:p>
-      <w:pPr>
-        <w:shd w:val="clear" w:color="auto" w:fill="FFFFFF"/>
-        <w:spacing w:beforeAutospacing="1" w:afterAutospacing="1" w:line="293" w:lineRule="atLeast"/>
-        <w:jc w:val="both"/>
-        <w:rPr>
-          <w:b/>
-        </w:rPr>
-      </w:pPr>
-      <w:r>
-        <w:rPr>
-          <w:b/>
-        </w:rPr>
-        <w:t>Angel Pineda:</w:t>
-      </w:r>
-      <w:r>
-        <w:rPr>
-          <w:b/>
-        </w:rPr>
-        <w:t xml:space="preserve"> </w:t>
-      </w:r>
-      <w:r>
-        <w:t xml:space="preserve">Adición de </w:t>
-      </w:r>
-      <w:r>
-        <w:t>text</w:t>
-      </w:r>
-      <w:r>
-        <w:t>ura</w:t>
-      </w:r>
-      <w:r>
-        <w:t xml:space="preserve"> transparente a ciertos</w:t>
-      </w:r>
-      <w:r>
-        <w:t xml:space="preserve"> objetos conforme avanza el tiempo.</w:t>
-      </w:r>
-    </w:p>
-    <w:p>
-      <w:pPr>
-        <w:shd w:val="clear" w:color="auto" w:fill="FFFFFF"/>
-        <w:spacing w:beforeAutospacing="1" w:afterAutospacing="1" w:line="293" w:lineRule="atLeast"/>
-        <w:jc w:val="both"/>
-        <w:rPr>
-          <w:b/>
-        </w:rPr>
-      </w:pPr>
+        <w:t>Adición de textura transparente a ciertos objetos conforme avanza el tiempo.</w:t>
+      </w:r>
     </w:p>
     <w:p>
       <w:pPr>
@@ -551,13 +659,14 @@
         <w:t>Hice la animación</w:t>
       </w:r>
       <w:r>
-        <w:t xml:space="preserve"> con las imágenes PNG que generó POV-RAY en el proceso de </w:t>
-      </w:r>
-      <w:proofErr w:type="spellStart"/>
-      <w:r>
-        <w:t>renderización</w:t>
-      </w:r>
-      <w:proofErr w:type="spellEnd"/>
+        <w:t xml:space="preserve"> con</w:t>
+      </w:r>
+      <w:r>
+        <w:t xml:space="preserve"> las imágenes PNG que generó Pov-ray</w:t>
+      </w:r>
+      <w:r>
+        <w:t xml:space="preserve"> en el proceso de renderización</w:t>
+      </w:r>
       <w:r>
         <w:t>, además el piso cambia de textura.</w:t>
       </w:r>
@@ -657,7 +766,6 @@
         <w:lang w:val="es-MX"/>
       </w:rPr>
     </w:pPr>
-    <w:proofErr w:type="spellStart"/>
     <w:r>
       <w:rPr>
         <w:rFonts w:ascii="Times New Roman" w:hAnsi="Times New Roman" w:cs="Times New Roman"/>
@@ -665,17 +773,7 @@
         <w:szCs w:val="24"/>
         <w:lang w:val="es-MX"/>
       </w:rPr>
-      <w:t>Cristhian</w:t>
-    </w:r>
-    <w:proofErr w:type="spellEnd"/>
-    <w:r>
-      <w:rPr>
-        <w:rFonts w:ascii="Times New Roman" w:hAnsi="Times New Roman" w:cs="Times New Roman"/>
-        <w:sz w:val="24"/>
-        <w:szCs w:val="24"/>
-        <w:lang w:val="es-MX"/>
-      </w:rPr>
-      <w:t xml:space="preserve"> Pisco, Angel Pineda, José Alcívar                                                                    Gráficos por computador I</w:t>
+      <w:t>Cristhian Pisco, Angel Pineda, José Alcívar                                                                    Gráficos por computador I</w:t>
     </w:r>
   </w:p>
 </w:hdr>

</xml_diff>